<commit_message>
Earth Change DAO, FinTech -> PropTech
</commit_message>
<xml_diff>
--- a/resume.docx
+++ b/resume.docx
@@ -31,7 +31,23 @@
           <w:sz w:val="28"/>
           <w:szCs w:val="28"/>
         </w:rPr>
-        <w:t>Software Engineer &amp; FinTech Architect</w:t>
+        <w:t xml:space="preserve">Software Engineer &amp; </w:t>
+      </w:r>
+      <w:r>
+        <w:rPr>
+          <w:rFonts w:ascii="DejaVu Sans Mono" w:hAnsi="DejaVu Sans Mono"/>
+          <w:sz w:val="28"/>
+          <w:szCs w:val="28"/>
+        </w:rPr>
+        <w:t>Prop</w:t>
+      </w:r>
+      <w:r>
+        <w:rPr>
+          <w:rFonts w:ascii="DejaVu Sans Mono" w:hAnsi="DejaVu Sans Mono"/>
+          <w:sz w:val="28"/>
+          <w:szCs w:val="28"/>
+        </w:rPr>
+        <w:t>Tech Architect</w:t>
       </w:r>
     </w:p>
     <w:p>
@@ -212,12 +228,7 @@
     <w:p>
       <w:pPr>
         <w:pStyle w:val="Normal"/>
-        <w:rPr>
-          <w:rFonts w:ascii="DejaVu Sans Mono" w:hAnsi="DejaVu Sans Mono"/>
-          <w:b w:val="false"/>
-          <w:b w:val="false"/>
-          <w:bCs w:val="false"/>
-        </w:rPr>
+        <w:rPr/>
       </w:pPr>
       <w:r>
         <w:rPr>
@@ -228,6 +239,22 @@
           <w:szCs w:val="22"/>
         </w:rPr>
         <w:t>Define CityCoin supply chain constraints using Ricardian Contract language.</w:t>
+      </w:r>
+    </w:p>
+    <w:p>
+      <w:pPr>
+        <w:pStyle w:val="Normal"/>
+        <w:rPr/>
+      </w:pPr>
+      <w:r>
+        <w:rPr>
+          <w:rFonts w:ascii="DejaVu Sans Mono" w:hAnsi="DejaVu Sans Mono"/>
+          <w:b w:val="false"/>
+          <w:bCs w:val="false"/>
+          <w:sz w:val="22"/>
+          <w:szCs w:val="22"/>
+        </w:rPr>
+        <w:t>Develop Earth Change DAO to buy and sell future products to procure sources.</w:t>
       </w:r>
     </w:p>
     <w:p>
@@ -1746,7 +1773,7 @@
     <w:qFormat/>
     <w:pPr>
       <w:widowControl/>
-      <w:overflowPunct w:val="true"/>
+      <w:overflowPunct w:val="false"/>
       <w:bidi w:val="0"/>
       <w:jc w:val="left"/>
     </w:pPr>
@@ -1978,6 +2005,26 @@
   </w:style>
   <w:style w:type="character" w:styleId="ListLabel22">
     <w:name w:val="ListLabel 22"/>
+    <w:qFormat/>
+    <w:rPr>
+      <w:rFonts w:ascii="DejaVu Sans Mono" w:hAnsi="DejaVu Sans Mono"/>
+      <w:b/>
+      <w:bCs/>
+      <w:sz w:val="22"/>
+      <w:szCs w:val="22"/>
+    </w:rPr>
+  </w:style>
+  <w:style w:type="character" w:styleId="ListLabel23">
+    <w:name w:val="ListLabel 23"/>
+    <w:qFormat/>
+    <w:rPr>
+      <w:rFonts w:ascii="DejaVu Sans Mono" w:hAnsi="DejaVu Sans Mono"/>
+      <w:sz w:val="18"/>
+      <w:szCs w:val="18"/>
+    </w:rPr>
+  </w:style>
+  <w:style w:type="character" w:styleId="ListLabel24">
+    <w:name w:val="ListLabel 24"/>
     <w:qFormat/>
     <w:rPr>
       <w:rFonts w:ascii="DejaVu Sans Mono" w:hAnsi="DejaVu Sans Mono"/>

</xml_diff>